<commit_message>
convert to md file + adding work methodology
</commit_message>
<xml_diff>
--- a/rapport-activite/presentation.docx
+++ b/rapport-activite/presentation.docx
@@ -10,6 +10,7 @@
           <w:docPartUnique/>
         </w:docPartObj>
       </w:sdtPr>
+      <w:sdtEndPr/>
       <w:sdtContent>
         <w:p/>
         <w:tbl>
@@ -44,6 +45,7 @@
                 <w:dataBinding w:prefixMappings="xmlns:ns0='http://schemas.openxmlformats.org/officeDocument/2006/extended-properties'" w:xpath="/ns0:Properties[1]/ns0:Company[1]" w:storeItemID="{6668398D-A668-4E3E-A5EB-62B293D839F1}"/>
                 <w:text/>
               </w:sdtPr>
+              <w:sdtEndPr/>
               <w:sdtContent>
                 <w:tc>
                   <w:tcPr>
@@ -97,6 +99,7 @@
                   <w:dataBinding w:prefixMappings="xmlns:ns0='http://schemas.openxmlformats.org/package/2006/metadata/core-properties' xmlns:ns1='http://purl.org/dc/elements/1.1/'" w:xpath="/ns0:coreProperties[1]/ns1:title[1]" w:storeItemID="{6C3C8BC8-F283-45AE-878A-BAB7291924A1}"/>
                   <w:text/>
                 </w:sdtPr>
+                <w:sdtEndPr/>
                 <w:sdtContent>
                   <w:p>
                     <w:pPr>
@@ -109,7 +112,6 @@
                         <w:szCs w:val="88"/>
                       </w:rPr>
                     </w:pPr>
-                    <w:proofErr w:type="spellStart"/>
                     <w:r>
                       <w:rPr>
                         <w:rFonts w:asciiTheme="majorHAnsi" w:eastAsiaTheme="majorEastAsia" w:hAnsiTheme="majorHAnsi" w:cstheme="majorBidi"/>
@@ -119,7 +121,6 @@
                       </w:rPr>
                       <w:t>Anti-Gaspi</w:t>
                     </w:r>
-                    <w:proofErr w:type="spellEnd"/>
                   </w:p>
                 </w:sdtContent>
               </w:sdt>
@@ -141,6 +142,7 @@
                 <w:dataBinding w:prefixMappings="xmlns:ns0='http://schemas.openxmlformats.org/package/2006/metadata/core-properties' xmlns:ns1='http://purl.org/dc/elements/1.1/'" w:xpath="/ns0:coreProperties[1]/ns1:subject[1]" w:storeItemID="{6C3C8BC8-F283-45AE-878A-BAB7291924A1}"/>
                 <w:text/>
               </w:sdtPr>
+              <w:sdtEndPr/>
               <w:sdtContent>
                 <w:tc>
                   <w:tcPr>
@@ -210,6 +212,7 @@
                   <w:dataBinding w:prefixMappings="xmlns:ns0='http://schemas.openxmlformats.org/package/2006/metadata/core-properties' xmlns:ns1='http://purl.org/dc/elements/1.1/'" w:xpath="/ns0:coreProperties[1]/ns1:creator[1]" w:storeItemID="{6C3C8BC8-F283-45AE-878A-BAB7291924A1}"/>
                   <w:text/>
                 </w:sdtPr>
+                <w:sdtEndPr/>
                 <w:sdtContent>
                   <w:p>
                     <w:pPr>
@@ -228,17 +231,7 @@
                         <w:szCs w:val="28"/>
                         <w:lang w:val="en-US"/>
                       </w:rPr>
-                      <w:t xml:space="preserve">Beck Thomas, </w:t>
-                    </w:r>
-                    <w:proofErr w:type="spellStart"/>
-                    <w:r>
-                      <w:rPr>
-                        <w:color w:val="4472C4" w:themeColor="accent1"/>
-                        <w:sz w:val="28"/>
-                        <w:szCs w:val="28"/>
-                        <w:lang w:val="en-US"/>
-                      </w:rPr>
-                      <w:t>G</w:t>
+                      <w:t>Beck Thomas, G</w:t>
                     </w:r>
                     <w:r>
                       <w:rPr>
@@ -256,17 +249,7 @@
                         <w:szCs w:val="28"/>
                         <w:lang w:val="en-US"/>
                       </w:rPr>
-                      <w:t>thoye</w:t>
-                    </w:r>
-                    <w:proofErr w:type="spellEnd"/>
-                    <w:r>
-                      <w:rPr>
-                        <w:color w:val="4472C4" w:themeColor="accent1"/>
-                        <w:sz w:val="28"/>
-                        <w:szCs w:val="28"/>
-                        <w:lang w:val="en-US"/>
-                      </w:rPr>
-                      <w:t xml:space="preserve"> William, V</w:t>
+                      <w:t>thoye William, V</w:t>
                     </w:r>
                     <w:r>
                       <w:rPr>
@@ -302,6 +285,7 @@
                     <w:calendar w:val="gregorian"/>
                   </w:date>
                 </w:sdtPr>
+                <w:sdtEndPr/>
                 <w:sdtContent>
                   <w:p>
                     <w:pPr>
@@ -352,7 +336,12 @@
     <w:sdt>
       <w:sdtPr>
         <w:rPr>
-          <w:lang w:val="fr-FR"/>
+          <w:rFonts w:asciiTheme="minorHAnsi" w:eastAsiaTheme="minorHAnsi" w:hAnsiTheme="minorHAnsi" w:cstheme="minorBidi"/>
+          <w:noProof/>
+          <w:color w:val="auto"/>
+          <w:sz w:val="22"/>
+          <w:szCs w:val="22"/>
+          <w:lang w:val="fr-FR" w:eastAsia="en-US"/>
         </w:rPr>
         <w:id w:val="-1056617698"/>
         <w:docPartObj>
@@ -362,14 +351,8 @@
       </w:sdtPr>
       <w:sdtEndPr>
         <w:rPr>
-          <w:rFonts w:asciiTheme="minorHAnsi" w:eastAsiaTheme="minorHAnsi" w:hAnsiTheme="minorHAnsi" w:cstheme="minorBidi"/>
           <w:b/>
           <w:bCs/>
-          <w:noProof/>
-          <w:color w:val="auto"/>
-          <w:sz w:val="22"/>
-          <w:szCs w:val="22"/>
-          <w:lang w:eastAsia="en-US"/>
         </w:rPr>
       </w:sdtEndPr>
       <w:sdtContent>
@@ -809,10 +792,7 @@
     <w:p/>
     <w:p/>
     <w:p/>
-    <w:p>
-      <w:bookmarkStart w:id="0" w:name="_GoBack"/>
-      <w:bookmarkEnd w:id="0"/>
-    </w:p>
+    <w:p/>
     <w:p/>
     <w:p/>
     <w:p/>
@@ -835,7 +815,7 @@
           <w:u w:val="single"/>
         </w:rPr>
       </w:pPr>
-      <w:bookmarkStart w:id="1" w:name="_Toc57550003"/>
+      <w:bookmarkStart w:id="0" w:name="_Toc57550003"/>
       <w:r>
         <w:rPr>
           <w:u w:val="single"/>
@@ -843,6 +823,161 @@
         <w:lastRenderedPageBreak/>
         <w:t>Introduction</w:t>
       </w:r>
+      <w:bookmarkEnd w:id="0"/>
+    </w:p>
+    <w:p/>
+    <w:p>
+      <w:pPr>
+        <w:rPr>
+          <w:sz w:val="24"/>
+          <w:szCs w:val="24"/>
+        </w:rPr>
+      </w:pPr>
+      <w:r>
+        <w:rPr>
+          <w:sz w:val="24"/>
+          <w:szCs w:val="24"/>
+        </w:rPr>
+        <w:t>Avant de commencer à travailler sur l’application en elle-même, on a du réaliser des maquettes. Ceci s’est fait en 2 étapes : d’abbord les wireframes et ensuite les mockups.</w:t>
+      </w:r>
+    </w:p>
+    <w:p>
+      <w:pPr>
+        <w:rPr>
+          <w:sz w:val="24"/>
+          <w:szCs w:val="24"/>
+        </w:rPr>
+      </w:pPr>
+      <w:r>
+        <w:rPr>
+          <w:sz w:val="24"/>
+          <w:szCs w:val="24"/>
+        </w:rPr>
+        <w:t>Les wireframes: qui sont la conception de l'interface sans couleur,</w:t>
+      </w:r>
+      <w:r>
+        <w:rPr>
+          <w:sz w:val="24"/>
+          <w:szCs w:val="24"/>
+        </w:rPr>
+        <w:t xml:space="preserve"> </w:t>
+      </w:r>
+      <w:r>
+        <w:rPr>
+          <w:sz w:val="24"/>
+          <w:szCs w:val="24"/>
+        </w:rPr>
+        <w:t>souvent réalisé à la main. Étape dédiée à savoir où vont être placés les</w:t>
+      </w:r>
+      <w:r>
+        <w:rPr>
+          <w:sz w:val="24"/>
+          <w:szCs w:val="24"/>
+        </w:rPr>
+        <w:t xml:space="preserve"> </w:t>
+      </w:r>
+      <w:r>
+        <w:rPr>
+          <w:sz w:val="24"/>
+          <w:szCs w:val="24"/>
+        </w:rPr>
+        <w:t>éléments</w:t>
+      </w:r>
+      <w:r>
+        <w:rPr>
+          <w:sz w:val="24"/>
+          <w:szCs w:val="24"/>
+        </w:rPr>
+        <w:t>.</w:t>
+      </w:r>
+    </w:p>
+    <w:p>
+      <w:pPr>
+        <w:rPr>
+          <w:sz w:val="24"/>
+          <w:szCs w:val="24"/>
+        </w:rPr>
+      </w:pPr>
+      <w:r>
+        <w:rPr>
+          <w:sz w:val="24"/>
+          <w:szCs w:val="24"/>
+        </w:rPr>
+        <w:t>Les mockups: qui sont une représentation visuelle quasiment au pixel prêt</w:t>
+      </w:r>
+      <w:r>
+        <w:rPr>
+          <w:sz w:val="24"/>
+          <w:szCs w:val="24"/>
+        </w:rPr>
+        <w:t xml:space="preserve"> </w:t>
+      </w:r>
+      <w:r>
+        <w:rPr>
+          <w:sz w:val="24"/>
+          <w:szCs w:val="24"/>
+        </w:rPr>
+        <w:t xml:space="preserve">de ce que sera le visuel de l'application. </w:t>
+      </w:r>
+      <w:r>
+        <w:rPr>
+          <w:sz w:val="24"/>
+          <w:szCs w:val="24"/>
+        </w:rPr>
+        <w:t xml:space="preserve">Donc qui représente </w:t>
+      </w:r>
+      <w:r>
+        <w:rPr>
+          <w:sz w:val="24"/>
+          <w:szCs w:val="24"/>
+        </w:rPr>
+        <w:t xml:space="preserve">l'interface le plus fidèlement possible </w:t>
+      </w:r>
+      <w:r>
+        <w:rPr>
+          <w:sz w:val="24"/>
+          <w:szCs w:val="24"/>
+        </w:rPr>
+        <w:t>à ses wireframes.</w:t>
+      </w:r>
+    </w:p>
+    <w:p>
+      <w:pPr>
+        <w:rPr>
+          <w:sz w:val="24"/>
+          <w:szCs w:val="24"/>
+        </w:rPr>
+      </w:pPr>
+      <w:r>
+        <w:rPr>
+          <w:sz w:val="24"/>
+          <w:szCs w:val="24"/>
+        </w:rPr>
+        <w:t>Ensuite, après la validation de ceux-ci par le client, on a pu commencer à développer l’application sur bases des des mockups présentés.</w:t>
+      </w:r>
+    </w:p>
+    <w:p>
+      <w:pPr>
+        <w:rPr>
+          <w:sz w:val="24"/>
+          <w:szCs w:val="24"/>
+        </w:rPr>
+      </w:pPr>
+    </w:p>
+    <w:p>
+      <w:pPr>
+        <w:pStyle w:val="Titre1"/>
+        <w:rPr>
+          <w:u w:val="single"/>
+        </w:rPr>
+      </w:pPr>
+      <w:bookmarkStart w:id="1" w:name="_Toc57550004"/>
+      <w:r>
+        <w:rPr>
+          <w:u w:val="single"/>
+        </w:rPr>
+        <w:t>Technologies utilisées</w:t>
+      </w:r>
       <w:bookmarkEnd w:id="1"/>
     </w:p>
     <w:p/>
@@ -858,161 +993,6 @@
           <w:sz w:val="24"/>
           <w:szCs w:val="24"/>
         </w:rPr>
-        <w:t>Avant de commencer à travailler sur l’application en elle-même, on a du réaliser des maquettes. Ceci s’est fait en 2 étapes : d’abbord les wireframes et ensuite les mockups.</w:t>
-      </w:r>
-    </w:p>
-    <w:p>
-      <w:pPr>
-        <w:rPr>
-          <w:sz w:val="24"/>
-          <w:szCs w:val="24"/>
-        </w:rPr>
-      </w:pPr>
-      <w:r>
-        <w:rPr>
-          <w:sz w:val="24"/>
-          <w:szCs w:val="24"/>
-        </w:rPr>
-        <w:t>Les wireframes: qui sont la conception de l'interface sans couleur,</w:t>
-      </w:r>
-      <w:r>
-        <w:rPr>
-          <w:sz w:val="24"/>
-          <w:szCs w:val="24"/>
-        </w:rPr>
-        <w:t xml:space="preserve"> </w:t>
-      </w:r>
-      <w:r>
-        <w:rPr>
-          <w:sz w:val="24"/>
-          <w:szCs w:val="24"/>
-        </w:rPr>
-        <w:t>souvent réalisé à la main. Étape dédiée à savoir où vont être placés les</w:t>
-      </w:r>
-      <w:r>
-        <w:rPr>
-          <w:sz w:val="24"/>
-          <w:szCs w:val="24"/>
-        </w:rPr>
-        <w:t xml:space="preserve"> </w:t>
-      </w:r>
-      <w:r>
-        <w:rPr>
-          <w:sz w:val="24"/>
-          <w:szCs w:val="24"/>
-        </w:rPr>
-        <w:t>éléments</w:t>
-      </w:r>
-      <w:r>
-        <w:rPr>
-          <w:sz w:val="24"/>
-          <w:szCs w:val="24"/>
-        </w:rPr>
-        <w:t>.</w:t>
-      </w:r>
-    </w:p>
-    <w:p>
-      <w:pPr>
-        <w:rPr>
-          <w:sz w:val="24"/>
-          <w:szCs w:val="24"/>
-        </w:rPr>
-      </w:pPr>
-      <w:r>
-        <w:rPr>
-          <w:sz w:val="24"/>
-          <w:szCs w:val="24"/>
-        </w:rPr>
-        <w:t>Les mockups: qui sont une représentation visuelle quasiment au pixel prêt</w:t>
-      </w:r>
-      <w:r>
-        <w:rPr>
-          <w:sz w:val="24"/>
-          <w:szCs w:val="24"/>
-        </w:rPr>
-        <w:t xml:space="preserve"> </w:t>
-      </w:r>
-      <w:r>
-        <w:rPr>
-          <w:sz w:val="24"/>
-          <w:szCs w:val="24"/>
-        </w:rPr>
-        <w:t xml:space="preserve">de ce que sera le visuel de l'application. </w:t>
-      </w:r>
-      <w:r>
-        <w:rPr>
-          <w:sz w:val="24"/>
-          <w:szCs w:val="24"/>
-        </w:rPr>
-        <w:t xml:space="preserve">Donc qui représente </w:t>
-      </w:r>
-      <w:r>
-        <w:rPr>
-          <w:sz w:val="24"/>
-          <w:szCs w:val="24"/>
-        </w:rPr>
-        <w:t xml:space="preserve">l'interface le plus fidèlement possible </w:t>
-      </w:r>
-      <w:r>
-        <w:rPr>
-          <w:sz w:val="24"/>
-          <w:szCs w:val="24"/>
-        </w:rPr>
-        <w:t>à ses wireframes.</w:t>
-      </w:r>
-    </w:p>
-    <w:p>
-      <w:pPr>
-        <w:rPr>
-          <w:sz w:val="24"/>
-          <w:szCs w:val="24"/>
-        </w:rPr>
-      </w:pPr>
-      <w:r>
-        <w:rPr>
-          <w:sz w:val="24"/>
-          <w:szCs w:val="24"/>
-        </w:rPr>
-        <w:t>Ensuite, après la validation de ceux-ci par le client, on a pu commencer à développer l’application sur bases des des mockups présentés.</w:t>
-      </w:r>
-    </w:p>
-    <w:p>
-      <w:pPr>
-        <w:rPr>
-          <w:sz w:val="24"/>
-          <w:szCs w:val="24"/>
-        </w:rPr>
-      </w:pPr>
-    </w:p>
-    <w:p>
-      <w:pPr>
-        <w:pStyle w:val="Titre1"/>
-        <w:rPr>
-          <w:u w:val="single"/>
-        </w:rPr>
-      </w:pPr>
-      <w:bookmarkStart w:id="2" w:name="_Toc57550004"/>
-      <w:r>
-        <w:rPr>
-          <w:u w:val="single"/>
-        </w:rPr>
-        <w:t>Technologies utilisées</w:t>
-      </w:r>
-      <w:bookmarkEnd w:id="2"/>
-    </w:p>
-    <w:p/>
-    <w:p>
-      <w:pPr>
-        <w:rPr>
-          <w:sz w:val="24"/>
-          <w:szCs w:val="24"/>
-        </w:rPr>
-      </w:pPr>
-      <w:r>
-        <w:rPr>
-          <w:sz w:val="24"/>
-          <w:szCs w:val="24"/>
-        </w:rPr>
         <w:t>Pour les mockups et les wireframes, on avait le choix entre 3 applications : Sketch,Invision et Marvel.</w:t>
       </w:r>
     </w:p>
@@ -1064,35 +1044,7 @@
           <w:sz w:val="24"/>
           <w:szCs w:val="24"/>
         </w:rPr>
-        <w:t>Concernant l’application en elle-même, le project du client étant une application mobile, on avait pas énormément de choix. On pouvait la réaliser pour Ios ou pour Android. On</w:t>
-      </w:r>
-      <w:r>
-        <w:rPr>
-          <w:sz w:val="24"/>
-          <w:szCs w:val="24"/>
-        </w:rPr>
-        <w:t xml:space="preserve"> a</w:t>
-      </w:r>
-      <w:r>
-        <w:rPr>
-          <w:sz w:val="24"/>
-          <w:szCs w:val="24"/>
-        </w:rPr>
-        <w:t xml:space="preserve"> donc</w:t>
-      </w:r>
-      <w:r>
-        <w:rPr>
-          <w:sz w:val="24"/>
-          <w:szCs w:val="24"/>
-        </w:rPr>
-        <w:t xml:space="preserve"> décidé de la réaliser en Android,</w:t>
-      </w:r>
-      <w:r>
-        <w:rPr>
-          <w:sz w:val="24"/>
-          <w:szCs w:val="24"/>
-        </w:rPr>
-        <w:t xml:space="preserve"> le marché étant composé actuellement de 80% de téléphones android et 19% d’Iphones. De plus c’est une technologie qu’on était en train d’apprendre dans le cadre d’un autre cours, cela nous permettait d’avoir un temps de formation plus court et de commencer le project le plus vite possible.</w:t>
+        <w:t>Concernant l’application en elle-même, le project du client étant une application mobile, on avait pas énormément de choix. On pouvait la réaliser pour Ios ou pour Android. On a donc décidé de la réaliser en Android, le marché étant composé actuellement de 80% de téléphones android et 19% d’Iphones. De plus c’est une technologie qu’on était en train d’apprendre dans le cadre d’un autre cours, cela nous permettait d’avoir un temps de formation plus court et de commencer le project le plus vite possible.</w:t>
       </w:r>
     </w:p>
     <w:p>
@@ -1176,26 +1128,26 @@
           <w:u w:val="single"/>
         </w:rPr>
       </w:pPr>
-      <w:bookmarkStart w:id="3" w:name="_Toc57550005"/>
+      <w:bookmarkStart w:id="2" w:name="_Toc57550005"/>
       <w:r>
         <w:rPr>
           <w:u w:val="single"/>
         </w:rPr>
         <w:t>L’application</w:t>
       </w:r>
+      <w:bookmarkEnd w:id="2"/>
+    </w:p>
+    <w:p/>
+    <w:p>
+      <w:pPr>
+        <w:pStyle w:val="Titre2"/>
+      </w:pPr>
+      <w:bookmarkStart w:id="3" w:name="_Toc57550006"/>
+      <w:r>
+        <w:t>Login</w:t>
+      </w:r>
       <w:bookmarkEnd w:id="3"/>
     </w:p>
-    <w:p/>
-    <w:p>
-      <w:pPr>
-        <w:pStyle w:val="Titre2"/>
-      </w:pPr>
-      <w:bookmarkStart w:id="4" w:name="_Toc57550006"/>
-      <w:r>
-        <w:t>Login</w:t>
-      </w:r>
-      <w:bookmarkEnd w:id="4"/>
-    </w:p>
     <w:p>
       <w:pPr>
         <w:rPr>
@@ -1214,15 +1166,15 @@
     <w:p>
       <w:r>
         <w:drawing>
-          <wp:anchor distT="0" distB="0" distL="114300" distR="114300" simplePos="0" relativeHeight="251658240" behindDoc="0" locked="0" layoutInCell="1" allowOverlap="1" wp14:anchorId="1188C29E">
+          <wp:anchor distT="0" distB="0" distL="114300" distR="114300" simplePos="0" relativeHeight="251662336" behindDoc="0" locked="0" layoutInCell="1" allowOverlap="1" wp14:anchorId="71E806FA">
             <wp:simplePos x="0" y="0"/>
             <wp:positionH relativeFrom="column">
-              <wp:posOffset>1129030</wp:posOffset>
+              <wp:posOffset>1033780</wp:posOffset>
             </wp:positionH>
             <wp:positionV relativeFrom="paragraph">
-              <wp:posOffset>15875</wp:posOffset>
+              <wp:posOffset>2541</wp:posOffset>
             </wp:positionV>
-            <wp:extent cx="3343742" cy="6287377"/>
+            <wp:extent cx="3343742" cy="6335009"/>
             <wp:effectExtent l="0" t="0" r="9525" b="0"/>
             <wp:wrapNone/>
             <wp:docPr id="1" name="Image 1"/>
@@ -1251,7 +1203,7 @@
                   <pic:spPr>
                     <a:xfrm>
                       <a:off x="0" y="0"/>
-                      <a:ext cx="3343742" cy="6287377"/>
+                      <a:ext cx="3343742" cy="6335009"/>
                     </a:xfrm>
                     <a:prstGeom prst="rect">
                       <a:avLst/>
@@ -1290,57 +1242,34 @@
       <w:pPr>
         <w:pStyle w:val="Titre2"/>
       </w:pPr>
-      <w:bookmarkStart w:id="5" w:name="_Toc57550007"/>
+      <w:bookmarkStart w:id="4" w:name="_Toc57550007"/>
       <w:r>
         <w:lastRenderedPageBreak/>
         <w:t>Frigo virtuel</w:t>
       </w:r>
-      <w:bookmarkEnd w:id="5"/>
-    </w:p>
-    <w:p>
-      <w:pPr>
-        <w:rPr>
-          <w:sz w:val="24"/>
-          <w:szCs w:val="24"/>
-        </w:rPr>
-      </w:pPr>
-      <w:r>
-        <w:rPr>
-          <w:sz w:val="24"/>
-          <w:szCs w:val="24"/>
-        </w:rPr>
-        <w:t>S</w:t>
-      </w:r>
-      <w:r>
-        <w:rPr>
-          <w:sz w:val="24"/>
-          <w:szCs w:val="24"/>
-        </w:rPr>
-        <w:t xml:space="preserve">i l’utilisateur a déjà un compte </w:t>
-      </w:r>
-      <w:r>
-        <w:rPr>
-          <w:sz w:val="24"/>
-          <w:szCs w:val="24"/>
-        </w:rPr>
-        <w:t>il peut directement remplir le formulaire pour accéder à l’application, si il n’en possède pas il peut en créer un. Une fois connecté, on arrive sur la page principale de l’application.</w:t>
-      </w:r>
-    </w:p>
-    <w:p>
+      <w:bookmarkEnd w:id="4"/>
+    </w:p>
+    <w:p>
+      <w:pPr>
+        <w:rPr>
+          <w:sz w:val="24"/>
+          <w:szCs w:val="24"/>
+        </w:rPr>
+      </w:pPr>
       <w:r>
         <w:drawing>
-          <wp:anchor distT="0" distB="0" distL="114300" distR="114300" simplePos="0" relativeHeight="251659264" behindDoc="0" locked="0" layoutInCell="1" allowOverlap="1" wp14:anchorId="457F828D">
+          <wp:anchor distT="0" distB="0" distL="114300" distR="114300" simplePos="0" relativeHeight="251663360" behindDoc="0" locked="0" layoutInCell="1" allowOverlap="1" wp14:anchorId="50928F1E">
             <wp:simplePos x="0" y="0"/>
             <wp:positionH relativeFrom="column">
-              <wp:posOffset>957580</wp:posOffset>
+              <wp:posOffset>1138555</wp:posOffset>
             </wp:positionH>
             <wp:positionV relativeFrom="paragraph">
-              <wp:posOffset>0</wp:posOffset>
+              <wp:posOffset>663575</wp:posOffset>
             </wp:positionV>
-            <wp:extent cx="3353268" cy="6268325"/>
-            <wp:effectExtent l="0" t="0" r="0" b="0"/>
+            <wp:extent cx="3343275" cy="6315075"/>
+            <wp:effectExtent l="0" t="0" r="9525" b="9525"/>
             <wp:wrapNone/>
-            <wp:docPr id="2" name="Image 2"/>
+            <wp:docPr id="5" name="Image 5"/>
             <wp:cNvGraphicFramePr>
               <a:graphicFrameLocks xmlns:a="http://schemas.openxmlformats.org/drawingml/2006/main" noChangeAspect="1"/>
             </wp:cNvGraphicFramePr>
@@ -1366,7 +1295,7 @@
                   <pic:spPr>
                     <a:xfrm>
                       <a:off x="0" y="0"/>
-                      <a:ext cx="3353268" cy="6268325"/>
+                      <a:ext cx="3343743" cy="6315959"/>
                     </a:xfrm>
                     <a:prstGeom prst="rect">
                       <a:avLst/>
@@ -1375,10 +1304,21 @@
                 </pic:pic>
               </a:graphicData>
             </a:graphic>
+            <wp14:sizeRelV relativeFrom="margin">
+              <wp14:pctHeight>0</wp14:pctHeight>
+            </wp14:sizeRelV>
           </wp:anchor>
         </w:drawing>
       </w:r>
-    </w:p>
+      <w:r>
+        <w:rPr>
+          <w:sz w:val="24"/>
+          <w:szCs w:val="24"/>
+        </w:rPr>
+        <w:t>Si l’utilisateur a déjà un compte il peut directement remplir le formulaire pour accéder à l’application, si il n’en possède pas il peut en créer un. Une fois connecté, on arrive sur la page principale de l’application.</w:t>
+      </w:r>
+    </w:p>
+    <w:p/>
     <w:p/>
     <w:p/>
     <w:p/>
@@ -1427,32 +1367,40 @@
       <w:pPr>
         <w:pStyle w:val="Titre2"/>
       </w:pPr>
-      <w:bookmarkStart w:id="6" w:name="_Toc57550008"/>
+      <w:bookmarkStart w:id="5" w:name="_Toc57550008"/>
       <w:r>
         <w:lastRenderedPageBreak/>
         <w:t>Qr-code</w:t>
       </w:r>
-      <w:bookmarkEnd w:id="6"/>
-    </w:p>
-    <w:p>
-      <w:r>
-        <w:rPr>
-          <w:sz w:val="24"/>
-          <w:szCs w:val="24"/>
-        </w:rPr>
+      <w:bookmarkEnd w:id="5"/>
+    </w:p>
+    <w:p>
+      <w:r>
+        <w:rPr>
+          <w:sz w:val="24"/>
+          <w:szCs w:val="24"/>
+        </w:rPr>
+        <w:t>Dans le menu en bas de l’écran, le logo du milieu nous permet d’arriver sur l’écran qui nous permet de scanner un QR code.</w:t>
+      </w:r>
+      <w:r>
+        <w:t xml:space="preserve"> </w:t>
+      </w:r>
+    </w:p>
+    <w:p>
+      <w:r>
         <w:drawing>
-          <wp:anchor distT="0" distB="0" distL="114300" distR="114300" simplePos="0" relativeHeight="251660288" behindDoc="0" locked="0" layoutInCell="1" allowOverlap="1" wp14:anchorId="103B925E">
+          <wp:anchor distT="0" distB="0" distL="114300" distR="114300" simplePos="0" relativeHeight="251664384" behindDoc="0" locked="0" layoutInCell="1" allowOverlap="1" wp14:anchorId="2984C613">
             <wp:simplePos x="0" y="0"/>
             <wp:positionH relativeFrom="column">
-              <wp:posOffset>919480</wp:posOffset>
+              <wp:posOffset>986155</wp:posOffset>
             </wp:positionH>
             <wp:positionV relativeFrom="paragraph">
-              <wp:posOffset>424180</wp:posOffset>
+              <wp:posOffset>55880</wp:posOffset>
             </wp:positionV>
-            <wp:extent cx="3381847" cy="6335009"/>
-            <wp:effectExtent l="0" t="0" r="9525" b="8890"/>
+            <wp:extent cx="3295650" cy="6219825"/>
+            <wp:effectExtent l="0" t="0" r="0" b="9525"/>
             <wp:wrapNone/>
-            <wp:docPr id="4" name="Image 4"/>
+            <wp:docPr id="6" name="Image 6"/>
             <wp:cNvGraphicFramePr>
               <a:graphicFrameLocks xmlns:a="http://schemas.openxmlformats.org/drawingml/2006/main" noChangeAspect="1"/>
             </wp:cNvGraphicFramePr>
@@ -1478,7 +1426,7 @@
                   <pic:spPr>
                     <a:xfrm>
                       <a:off x="0" y="0"/>
-                      <a:ext cx="3381847" cy="6335009"/>
+                      <a:ext cx="3295650" cy="6219825"/>
                     </a:xfrm>
                     <a:prstGeom prst="rect">
                       <a:avLst/>
@@ -1490,123 +1438,42 @@
           </wp:anchor>
         </w:drawing>
       </w:r>
-      <w:r>
-        <w:rPr>
-          <w:sz w:val="24"/>
-          <w:szCs w:val="24"/>
-        </w:rPr>
-        <w:t>Dans le menu en bas de l’écran, le logo du milieu nous permet d’arriver sur l’écran qui nous permet de scanner un QR code.</w:t>
-      </w:r>
-      <w:r>
-        <w:t xml:space="preserve"> </w:t>
-      </w:r>
-    </w:p>
-    <w:p/>
-    <w:p/>
-    <w:p/>
-    <w:p/>
-    <w:p/>
-    <w:p/>
-    <w:p/>
-    <w:p/>
-    <w:p/>
-    <w:p/>
-    <w:p/>
-    <w:p/>
-    <w:p/>
-    <w:p/>
-    <w:p/>
-    <w:p/>
-    <w:p/>
-    <w:p/>
-    <w:p/>
-    <w:p/>
-    <w:p/>
-    <w:p/>
-    <w:p/>
-    <w:p>
-      <w:pPr>
-        <w:rPr>
-          <w:sz w:val="24"/>
-          <w:szCs w:val="24"/>
-        </w:rPr>
-      </w:pPr>
-      <w:r>
-        <w:rPr>
-          <w:sz w:val="24"/>
-          <w:szCs w:val="24"/>
-        </w:rPr>
-        <w:t xml:space="preserve">Une fois le QR code scanné, </w:t>
-      </w:r>
-      <w:r>
-        <w:rPr>
-          <w:sz w:val="24"/>
-          <w:szCs w:val="24"/>
-        </w:rPr>
-        <w:t>c’est un lien web qui s’ouvre dans le navigateur et là, l’app Android a un intent-filter sur l’URL pour l’ouvrir automatiquement</w:t>
-      </w:r>
-      <w:r>
-        <w:rPr>
-          <w:sz w:val="24"/>
-          <w:szCs w:val="24"/>
-        </w:rPr>
-        <w:t>.</w:t>
-      </w:r>
-      <w:r>
-        <w:rPr>
-          <w:sz w:val="24"/>
-          <w:szCs w:val="24"/>
-        </w:rPr>
-        <w:t xml:space="preserve"> Et l’app récupère le contenu (bidon) renvoyé par le serveur</w:t>
-      </w:r>
-      <w:r>
-        <w:rPr>
-          <w:sz w:val="24"/>
-          <w:szCs w:val="24"/>
-        </w:rPr>
-        <w:t>.</w:t>
-      </w:r>
-      <w:r>
-        <w:rPr>
-          <w:sz w:val="24"/>
-          <w:szCs w:val="24"/>
-        </w:rPr>
-        <w:t xml:space="preserve"> </w:t>
-      </w:r>
-      <w:r>
-        <w:rPr>
-          <w:sz w:val="24"/>
-          <w:szCs w:val="24"/>
-        </w:rPr>
-        <w:t>Il</w:t>
-      </w:r>
-      <w:r>
-        <w:rPr>
-          <w:sz w:val="24"/>
-          <w:szCs w:val="24"/>
-        </w:rPr>
-        <w:t xml:space="preserve"> </w:t>
-      </w:r>
-      <w:r>
-        <w:rPr>
-          <w:sz w:val="24"/>
-          <w:szCs w:val="24"/>
-        </w:rPr>
-        <w:t>rempli</w:t>
-      </w:r>
-      <w:r>
-        <w:rPr>
-          <w:sz w:val="24"/>
-          <w:szCs w:val="24"/>
-        </w:rPr>
-        <w:t xml:space="preserve"> directement une liste dans le frigo et </w:t>
-      </w:r>
-      <w:r>
-        <w:rPr>
-          <w:sz w:val="24"/>
-          <w:szCs w:val="24"/>
-        </w:rPr>
-        <w:t>la fusionne avec les données déjà présentent.</w:t>
+    </w:p>
+    <w:p/>
+    <w:p/>
+    <w:p/>
+    <w:p/>
+    <w:p/>
+    <w:p/>
+    <w:p/>
+    <w:p/>
+    <w:p/>
+    <w:p/>
+    <w:p/>
+    <w:p/>
+    <w:p/>
+    <w:p/>
+    <w:p/>
+    <w:p/>
+    <w:p/>
+    <w:p/>
+    <w:p/>
+    <w:p/>
+    <w:p/>
+    <w:p/>
+    <w:p>
+      <w:pPr>
+        <w:rPr>
+          <w:sz w:val="24"/>
+          <w:szCs w:val="24"/>
+        </w:rPr>
+      </w:pPr>
+      <w:r>
+        <w:rPr>
+          <w:sz w:val="24"/>
+          <w:szCs w:val="24"/>
+        </w:rPr>
+        <w:t>Une fois le QR code scanné, c’est un lien web qui s’ouvre dans le navigateur et là, l’app Android a un intent-filter sur l’URL pour l’ouvrir automatiquement. Et l’app récupère le contenu (bidon) renvoyé par le serveur. Il rempli directement une liste dans le frigo et la fusionne avec les données déjà présentent.</w:t>
       </w:r>
     </w:p>
     <w:p/>
@@ -1615,56 +1482,392 @@
       <w:pPr>
         <w:pStyle w:val="Titre2"/>
       </w:pPr>
-      <w:bookmarkStart w:id="7" w:name="_Toc57550009"/>
+      <w:bookmarkStart w:id="6" w:name="_Toc57550009"/>
       <w:r>
         <w:lastRenderedPageBreak/>
         <w:t>Liste de course</w:t>
       </w:r>
+      <w:bookmarkEnd w:id="6"/>
+    </w:p>
+    <w:p>
+      <w:pPr>
+        <w:rPr>
+          <w:sz w:val="24"/>
+          <w:szCs w:val="24"/>
+        </w:rPr>
+      </w:pPr>
+      <w:r>
+        <w:rPr>
+          <w:sz w:val="24"/>
+          <w:szCs w:val="24"/>
+        </w:rPr>
+        <w:t>L</w:t>
+      </w:r>
+      <w:r>
+        <w:rPr>
+          <w:sz w:val="24"/>
+          <w:szCs w:val="24"/>
+        </w:rPr>
+        <w:t>’avant</w:t>
+      </w:r>
+      <w:r>
+        <w:rPr>
+          <w:sz w:val="24"/>
+          <w:szCs w:val="24"/>
+        </w:rPr>
+        <w:t xml:space="preserve"> dernier logo en bas de l’écran nous permet d’accéder à une liste </w:t>
+      </w:r>
+      <w:r>
+        <w:rPr>
+          <w:sz w:val="24"/>
+          <w:szCs w:val="24"/>
+        </w:rPr>
+        <w:t>de course…</w:t>
+      </w:r>
+    </w:p>
+    <w:p>
+      <w:pPr>
+        <w:rPr>
+          <w:sz w:val="24"/>
+          <w:szCs w:val="24"/>
+        </w:rPr>
+      </w:pPr>
+      <w:r>
+        <w:rPr>
+          <w:sz w:val="24"/>
+          <w:szCs w:val="24"/>
+        </w:rPr>
+        <w:drawing>
+          <wp:anchor distT="0" distB="0" distL="114300" distR="114300" simplePos="0" relativeHeight="251661312" behindDoc="0" locked="0" layoutInCell="1" allowOverlap="1" wp14:anchorId="31DE968D">
+            <wp:simplePos x="0" y="0"/>
+            <wp:positionH relativeFrom="column">
+              <wp:posOffset>814705</wp:posOffset>
+            </wp:positionH>
+            <wp:positionV relativeFrom="paragraph">
+              <wp:posOffset>85090</wp:posOffset>
+            </wp:positionV>
+            <wp:extent cx="3343742" cy="6325483"/>
+            <wp:effectExtent l="0" t="0" r="9525" b="0"/>
+            <wp:wrapNone/>
+            <wp:docPr id="3" name="Image 3"/>
+            <wp:cNvGraphicFramePr>
+              <a:graphicFrameLocks xmlns:a="http://schemas.openxmlformats.org/drawingml/2006/main" noChangeAspect="1"/>
+            </wp:cNvGraphicFramePr>
+            <a:graphic xmlns:a="http://schemas.openxmlformats.org/drawingml/2006/main">
+              <a:graphicData uri="http://schemas.openxmlformats.org/drawingml/2006/picture">
+                <pic:pic xmlns:pic="http://schemas.openxmlformats.org/drawingml/2006/picture">
+                  <pic:nvPicPr>
+                    <pic:cNvPr id="1" name=""/>
+                    <pic:cNvPicPr/>
+                  </pic:nvPicPr>
+                  <pic:blipFill>
+                    <a:blip r:embed="rId11">
+                      <a:extLst>
+                        <a:ext uri="{28A0092B-C50C-407E-A947-70E740481C1C}">
+                          <a14:useLocalDpi xmlns:a14="http://schemas.microsoft.com/office/drawing/2010/main" val="0"/>
+                        </a:ext>
+                      </a:extLst>
+                    </a:blip>
+                    <a:stretch>
+                      <a:fillRect/>
+                    </a:stretch>
+                  </pic:blipFill>
+                  <pic:spPr>
+                    <a:xfrm>
+                      <a:off x="0" y="0"/>
+                      <a:ext cx="3343742" cy="6325483"/>
+                    </a:xfrm>
+                    <a:prstGeom prst="rect">
+                      <a:avLst/>
+                    </a:prstGeom>
+                  </pic:spPr>
+                </pic:pic>
+              </a:graphicData>
+            </a:graphic>
+          </wp:anchor>
+        </w:drawing>
+      </w:r>
+    </w:p>
+    <w:p>
+      <w:pPr>
+        <w:rPr>
+          <w:sz w:val="24"/>
+          <w:szCs w:val="24"/>
+        </w:rPr>
+      </w:pPr>
+    </w:p>
+    <w:p>
+      <w:pPr>
+        <w:rPr>
+          <w:sz w:val="24"/>
+          <w:szCs w:val="24"/>
+        </w:rPr>
+      </w:pPr>
+    </w:p>
+    <w:p>
+      <w:pPr>
+        <w:rPr>
+          <w:sz w:val="24"/>
+          <w:szCs w:val="24"/>
+        </w:rPr>
+      </w:pPr>
+    </w:p>
+    <w:p>
+      <w:pPr>
+        <w:rPr>
+          <w:sz w:val="24"/>
+          <w:szCs w:val="24"/>
+        </w:rPr>
+      </w:pPr>
+    </w:p>
+    <w:p>
+      <w:pPr>
+        <w:rPr>
+          <w:sz w:val="24"/>
+          <w:szCs w:val="24"/>
+        </w:rPr>
+      </w:pPr>
+    </w:p>
+    <w:p>
+      <w:pPr>
+        <w:rPr>
+          <w:sz w:val="24"/>
+          <w:szCs w:val="24"/>
+        </w:rPr>
+      </w:pPr>
+    </w:p>
+    <w:p>
+      <w:pPr>
+        <w:rPr>
+          <w:sz w:val="24"/>
+          <w:szCs w:val="24"/>
+        </w:rPr>
+      </w:pPr>
+    </w:p>
+    <w:p>
+      <w:pPr>
+        <w:rPr>
+          <w:sz w:val="24"/>
+          <w:szCs w:val="24"/>
+        </w:rPr>
+      </w:pPr>
+    </w:p>
+    <w:p>
+      <w:pPr>
+        <w:rPr>
+          <w:sz w:val="24"/>
+          <w:szCs w:val="24"/>
+        </w:rPr>
+      </w:pPr>
+    </w:p>
+    <w:p>
+      <w:pPr>
+        <w:rPr>
+          <w:sz w:val="24"/>
+          <w:szCs w:val="24"/>
+        </w:rPr>
+      </w:pPr>
+    </w:p>
+    <w:p>
+      <w:pPr>
+        <w:rPr>
+          <w:sz w:val="24"/>
+          <w:szCs w:val="24"/>
+        </w:rPr>
+      </w:pPr>
+    </w:p>
+    <w:p>
+      <w:pPr>
+        <w:rPr>
+          <w:sz w:val="24"/>
+          <w:szCs w:val="24"/>
+        </w:rPr>
+      </w:pPr>
+    </w:p>
+    <w:p>
+      <w:pPr>
+        <w:rPr>
+          <w:sz w:val="24"/>
+          <w:szCs w:val="24"/>
+        </w:rPr>
+      </w:pPr>
+    </w:p>
+    <w:p>
+      <w:pPr>
+        <w:rPr>
+          <w:sz w:val="24"/>
+          <w:szCs w:val="24"/>
+        </w:rPr>
+      </w:pPr>
+    </w:p>
+    <w:p>
+      <w:pPr>
+        <w:rPr>
+          <w:sz w:val="24"/>
+          <w:szCs w:val="24"/>
+        </w:rPr>
+      </w:pPr>
+    </w:p>
+    <w:p>
+      <w:pPr>
+        <w:rPr>
+          <w:sz w:val="24"/>
+          <w:szCs w:val="24"/>
+        </w:rPr>
+      </w:pPr>
+    </w:p>
+    <w:p>
+      <w:pPr>
+        <w:rPr>
+          <w:sz w:val="24"/>
+          <w:szCs w:val="24"/>
+        </w:rPr>
+      </w:pPr>
+    </w:p>
+    <w:p>
+      <w:pPr>
+        <w:rPr>
+          <w:sz w:val="24"/>
+          <w:szCs w:val="24"/>
+        </w:rPr>
+      </w:pPr>
+    </w:p>
+    <w:p>
+      <w:pPr>
+        <w:rPr>
+          <w:sz w:val="24"/>
+          <w:szCs w:val="24"/>
+        </w:rPr>
+      </w:pPr>
+    </w:p>
+    <w:p>
+      <w:pPr>
+        <w:rPr>
+          <w:sz w:val="24"/>
+          <w:szCs w:val="24"/>
+        </w:rPr>
+      </w:pPr>
+    </w:p>
+    <w:p>
+      <w:pPr>
+        <w:tabs>
+          <w:tab w:val="left" w:pos="945"/>
+        </w:tabs>
+        <w:jc w:val="both"/>
+        <w:rPr>
+          <w:sz w:val="24"/>
+          <w:szCs w:val="24"/>
+        </w:rPr>
+      </w:pPr>
+    </w:p>
+    <w:p>
+      <w:pPr>
+        <w:tabs>
+          <w:tab w:val="left" w:pos="945"/>
+        </w:tabs>
+        <w:jc w:val="both"/>
+        <w:rPr>
+          <w:sz w:val="24"/>
+          <w:szCs w:val="24"/>
+        </w:rPr>
+      </w:pPr>
+    </w:p>
+    <w:p>
+      <w:pPr>
+        <w:tabs>
+          <w:tab w:val="left" w:pos="945"/>
+        </w:tabs>
+        <w:jc w:val="both"/>
+        <w:rPr>
+          <w:sz w:val="24"/>
+          <w:szCs w:val="24"/>
+        </w:rPr>
+      </w:pPr>
+      <w:r>
+        <w:rPr>
+          <w:sz w:val="24"/>
+          <w:szCs w:val="24"/>
+        </w:rPr>
+        <w:t>Une fois arrivé sur cette page, l’utilisateur a la possibilité d’ajouter des nouveaux articles à sa liste de course en cliquant sur le bouton « + » en bas à droite de l’écran. Il a aussi la possibilité de modifier un article en faisant glissé son doigt vers la droite sur l’article qu’il veut modifier. Il a aussi possibilité de supprimer un élément en faisant la même chose mais en faisant glissé son doigt vers la gauche cette fois-ci.</w:t>
+      </w:r>
+    </w:p>
+    <w:p>
+      <w:pPr>
+        <w:tabs>
+          <w:tab w:val="left" w:pos="945"/>
+        </w:tabs>
+        <w:jc w:val="both"/>
+        <w:rPr>
+          <w:sz w:val="24"/>
+          <w:szCs w:val="24"/>
+        </w:rPr>
+      </w:pPr>
+    </w:p>
+    <w:p>
+      <w:pPr>
+        <w:tabs>
+          <w:tab w:val="left" w:pos="945"/>
+        </w:tabs>
+        <w:jc w:val="both"/>
+        <w:rPr>
+          <w:sz w:val="24"/>
+          <w:szCs w:val="24"/>
+        </w:rPr>
+      </w:pPr>
+      <w:r>
+        <w:rPr>
+          <w:sz w:val="24"/>
+          <w:szCs w:val="24"/>
+        </w:rPr>
+        <w:lastRenderedPageBreak/>
+        <w:t>Concernant le logo </w:t>
+      </w:r>
+      <w:r>
+        <w:rPr>
+          <w:sz w:val="24"/>
+          <w:szCs w:val="24"/>
+        </w:rPr>
+        <w:t>option</w:t>
+      </w:r>
+      <w:bookmarkStart w:id="7" w:name="_GoBack"/>
       <w:bookmarkEnd w:id="7"/>
-    </w:p>
-    <w:p>
-      <w:pPr>
-        <w:rPr>
-          <w:sz w:val="24"/>
-          <w:szCs w:val="24"/>
-        </w:rPr>
-      </w:pPr>
-      <w:r>
-        <w:rPr>
-          <w:sz w:val="24"/>
-          <w:szCs w:val="24"/>
-        </w:rPr>
-        <w:t xml:space="preserve">Le dernier logo en bas de l’écran nous permet d’accéder à une liste </w:t>
-      </w:r>
-      <w:r>
-        <w:rPr>
-          <w:sz w:val="24"/>
-          <w:szCs w:val="24"/>
-        </w:rPr>
-        <w:t>de course…</w:t>
-      </w:r>
-    </w:p>
-    <w:p>
-      <w:pPr>
-        <w:rPr>
-          <w:sz w:val="24"/>
-          <w:szCs w:val="24"/>
-        </w:rPr>
-      </w:pPr>
-    </w:p>
-    <w:p>
-      <w:pPr>
-        <w:rPr>
-          <w:sz w:val="24"/>
-          <w:szCs w:val="24"/>
-        </w:rPr>
-      </w:pPr>
-      <w:r>
-        <w:rPr>
-          <w:sz w:val="24"/>
-          <w:szCs w:val="24"/>
-        </w:rPr>
-        <w:t>// A terminer</w:t>
+      <w:r>
+        <w:rPr>
+          <w:sz w:val="24"/>
+          <w:szCs w:val="24"/>
+        </w:rPr>
+        <w:t>:</w:t>
+      </w:r>
+    </w:p>
+    <w:p>
+      <w:pPr>
+        <w:tabs>
+          <w:tab w:val="left" w:pos="945"/>
+        </w:tabs>
+        <w:jc w:val="both"/>
+        <w:rPr>
+          <w:sz w:val="24"/>
+          <w:szCs w:val="24"/>
+        </w:rPr>
+      </w:pPr>
+    </w:p>
+    <w:p>
+      <w:pPr>
+        <w:tabs>
+          <w:tab w:val="left" w:pos="945"/>
+        </w:tabs>
+        <w:jc w:val="both"/>
+        <w:rPr>
+          <w:sz w:val="24"/>
+          <w:szCs w:val="24"/>
+        </w:rPr>
+      </w:pPr>
+      <w:r>
+        <w:rPr>
+          <w:sz w:val="24"/>
+          <w:szCs w:val="24"/>
+        </w:rPr>
+        <w:t>//A finir</w:t>
       </w:r>
     </w:p>
     <w:sectPr>
@@ -2613,7 +2816,9 @@
   <w:rsids>
     <w:rsidRoot w:val="006D2916"/>
     <w:rsid w:val="000641E2"/>
+    <w:rsid w:val="002A2B8E"/>
     <w:rsid w:val="006D2916"/>
+    <w:rsid w:val="00CD7B60"/>
   </w:rsids>
   <m:mathPr>
     <m:mathFont m:val="Cambria Math"/>
@@ -3411,7 +3616,7 @@
 </file>
 
 <file path=customXml/itemProps2.xml><?xml version="1.0" encoding="utf-8"?>
-<ds:datastoreItem xmlns:ds="http://schemas.openxmlformats.org/officeDocument/2006/customXml" ds:itemID="{8517B2E0-F350-4332-96A1-A1526AC151D9}">
+<ds:datastoreItem xmlns:ds="http://schemas.openxmlformats.org/officeDocument/2006/customXml" ds:itemID="{75B8B533-4F77-4D06-9469-C549FB98B701}">
   <ds:schemaRefs>
     <ds:schemaRef ds:uri="http://schemas.openxmlformats.org/officeDocument/2006/bibliography"/>
   </ds:schemaRefs>

</xml_diff>